<commit_message>
Added sockets to current classes weapons. Added a new spell for Wizard. Powered Blade on a staff?
</commit_message>
<xml_diff>
--- a/GDD.docx
+++ b/GDD.docx
@@ -263,8 +263,6 @@
         </w:rPr>
         <w:t>Jump: Space</w:t>
       </w:r>
-      <w:bookmarkStart w:id="0" w:name="_GoBack"/>
-      <w:bookmarkEnd w:id="0"/>
       <w:r>
         <w:rPr>
           <w:lang w:val="en-GB"/>
@@ -1319,19 +1317,7 @@
         <w:rPr>
           <w:lang w:val="en-GB"/>
         </w:rPr>
-        <w:t xml:space="preserve">Spell </w:t>
-      </w:r>
-      <w:r>
-        <w:rPr>
-          <w:lang w:val="en-GB"/>
-        </w:rPr>
-        <w:t>8</w:t>
-      </w:r>
-      <w:r>
-        <w:rPr>
-          <w:lang w:val="en-GB"/>
-        </w:rPr>
-        <w:t xml:space="preserve"> is empty</w:t>
+        <w:t>Spell 8 is empty</w:t>
       </w:r>
     </w:p>
     <w:p>
@@ -1399,13 +1385,7 @@
         <w:rPr>
           <w:lang w:val="en-GB"/>
         </w:rPr>
-        <w:t>The Loremaster casts a healing spell that heals for a lot on the friendly target</w:t>
-      </w:r>
-      <w:r>
-        <w:rPr>
-          <w:lang w:val="en-GB"/>
-        </w:rPr>
-        <w:t>.</w:t>
+        <w:t>The Loremaster casts a healing spell that heals for a lot on the friendly target.</w:t>
       </w:r>
     </w:p>
     <w:p>
@@ -1799,21 +1779,7 @@
         <w:rPr>
           <w:lang w:val="en-GB"/>
         </w:rPr>
-        <w:t xml:space="preserve">The wizards </w:t>
-      </w:r>
-      <w:proofErr w:type="gramStart"/>
-      <w:r>
-        <w:rPr>
-          <w:lang w:val="en-GB"/>
-        </w:rPr>
-        <w:t>casts</w:t>
-      </w:r>
-      <w:proofErr w:type="gramEnd"/>
-      <w:r>
-        <w:rPr>
-          <w:lang w:val="en-GB"/>
-        </w:rPr>
-        <w:t xml:space="preserve"> an instant spell on the enemy, dealing damage</w:t>
+        <w:t>The wizards casts an instant spell on the enemy, dealing damage</w:t>
       </w:r>
       <w:r>
         <w:rPr>
@@ -1993,14 +1959,43 @@
           <w:noProof/>
           <w:lang w:val="en-GB"/>
         </w:rPr>
+        <w:t>Powered Blade</w:t>
+      </w:r>
+    </w:p>
+    <w:p>
+      <w:pPr>
+        <w:rPr>
+          <w:lang w:val="en-GB"/>
+        </w:rPr>
+      </w:pPr>
+      <w:r>
+        <w:rPr>
+          <w:lang w:val="en-GB"/>
+        </w:rPr>
+        <w:t>The wizard gathers powered from the sky and powers his weapon, causing the next melee attack to deal +500 damage.</w:t>
+      </w:r>
+      <w:bookmarkStart w:id="0" w:name="_GoBack"/>
+      <w:bookmarkEnd w:id="0"/>
+    </w:p>
+    <w:p>
+      <w:pPr>
+        <w:rPr>
+          <w:lang w:val="en-GB"/>
+        </w:rPr>
+      </w:pPr>
+      <w:r>
+        <w:rPr>
+          <w:noProof/>
+          <w:lang w:val="en-GB"/>
+        </w:rPr>
         <w:drawing>
-          <wp:anchor distT="0" distB="0" distL="114300" distR="114300" simplePos="0" relativeHeight="251661312" behindDoc="1" locked="0" layoutInCell="1" allowOverlap="1" wp14:anchorId="2A4BE674" wp14:editId="672483FF">
+          <wp:anchor distT="0" distB="0" distL="114300" distR="114300" simplePos="0" relativeHeight="251661312" behindDoc="1" locked="0" layoutInCell="1" allowOverlap="1" wp14:anchorId="2A4BE674" wp14:editId="6E125730">
             <wp:simplePos x="0" y="0"/>
             <wp:positionH relativeFrom="margin">
-              <wp:posOffset>3337412</wp:posOffset>
+              <wp:posOffset>3475148</wp:posOffset>
             </wp:positionH>
             <wp:positionV relativeFrom="paragraph">
-              <wp:posOffset>174905</wp:posOffset>
+              <wp:posOffset>250102</wp:posOffset>
             </wp:positionV>
             <wp:extent cx="2360428" cy="2360428"/>
             <wp:effectExtent l="0" t="0" r="1905" b="1905"/>
@@ -2060,32 +2055,6 @@
         <w:rPr>
           <w:lang w:val="en-GB"/>
         </w:rPr>
-        <w:t>Spell 8 is empty</w:t>
-      </w:r>
-    </w:p>
-    <w:p>
-      <w:pPr>
-        <w:rPr>
-          <w:lang w:val="en-GB"/>
-        </w:rPr>
-      </w:pPr>
-      <w:r>
-        <w:rPr>
-          <w:lang w:val="en-GB"/>
-        </w:rPr>
-        <w:t>Reserved slot for cool ability</w:t>
-      </w:r>
-    </w:p>
-    <w:p>
-      <w:pPr>
-        <w:rPr>
-          <w:lang w:val="en-GB"/>
-        </w:rPr>
-      </w:pPr>
-      <w:r>
-        <w:rPr>
-          <w:lang w:val="en-GB"/>
-        </w:rPr>
         <w:br w:type="page"/>
       </w:r>
     </w:p>
@@ -2128,13 +2097,7 @@
         <w:rPr>
           <w:lang w:val="en-GB"/>
         </w:rPr>
-        <w:t>The mercenary jabs his weapon into the chest of the enemy, causing them to take damage</w:t>
-      </w:r>
-      <w:r>
-        <w:rPr>
-          <w:lang w:val="en-GB"/>
-        </w:rPr>
-        <w:t>.</w:t>
+        <w:t>The mercenary jabs his weapon into the chest of the enemy, causing them to take damage.</w:t>
       </w:r>
     </w:p>
     <w:p>
@@ -2215,13 +2178,7 @@
         <w:rPr>
           <w:lang w:val="en-GB"/>
         </w:rPr>
-        <w:t>The mercenary teleports forward</w:t>
-      </w:r>
-      <w:r>
-        <w:rPr>
-          <w:lang w:val="en-GB"/>
-        </w:rPr>
-        <w:t>.</w:t>
+        <w:t>The mercenary teleports forward.</w:t>
       </w:r>
     </w:p>
     <w:p>
@@ -2662,6 +2619,7 @@
     <w:lsdException w:name="HTML Sample" w:semiHidden="1" w:unhideWhenUsed="1"/>
     <w:lsdException w:name="HTML Typewriter" w:semiHidden="1" w:unhideWhenUsed="1"/>
     <w:lsdException w:name="HTML Variable" w:semiHidden="1" w:unhideWhenUsed="1"/>
+    <w:lsdException w:name="Normal Table" w:semiHidden="1" w:unhideWhenUsed="1"/>
     <w:lsdException w:name="annotation subject" w:semiHidden="1" w:unhideWhenUsed="1"/>
     <w:lsdException w:name="No List" w:semiHidden="1" w:unhideWhenUsed="1"/>
     <w:lsdException w:name="Outline List 1" w:semiHidden="1" w:unhideWhenUsed="1"/>
@@ -2708,8 +2666,10 @@
     <w:lsdException w:name="Table Subtle 2" w:semiHidden="1" w:unhideWhenUsed="1"/>
     <w:lsdException w:name="Table Web 1" w:semiHidden="1" w:unhideWhenUsed="1"/>
     <w:lsdException w:name="Table Web 2" w:semiHidden="1" w:unhideWhenUsed="1"/>
+    <w:lsdException w:name="Table Web 3" w:semiHidden="1" w:unhideWhenUsed="1"/>
     <w:lsdException w:name="Balloon Text" w:semiHidden="1" w:unhideWhenUsed="1"/>
     <w:lsdException w:name="Table Grid" w:uiPriority="39"/>
+    <w:lsdException w:name="Table Theme" w:semiHidden="1" w:unhideWhenUsed="1"/>
     <w:lsdException w:name="Placeholder Text" w:semiHidden="1"/>
     <w:lsdException w:name="No Spacing" w:uiPriority="1" w:qFormat="1"/>
     <w:lsdException w:name="Light Shading" w:uiPriority="60"/>

</xml_diff>

<commit_message>
Updated spells in GDD
</commit_message>
<xml_diff>
--- a/GDD.docx
+++ b/GDD.docx
@@ -374,7 +374,21 @@
         <w:rPr>
           <w:lang w:val="en-GB"/>
         </w:rPr>
-        <w:t>This game is basically a copy of wow dungeons, but it is couch co-op and no unnecessary trash packs and that boring stuff. So, mix of wow and Furi.</w:t>
+        <w:t xml:space="preserve">This game is basically a copy of wow dungeons, but it is </w:t>
+      </w:r>
+      <w:proofErr w:type="gramStart"/>
+      <w:r>
+        <w:rPr>
+          <w:lang w:val="en-GB"/>
+        </w:rPr>
+        <w:t>couch</w:t>
+      </w:r>
+      <w:proofErr w:type="gramEnd"/>
+      <w:r>
+        <w:rPr>
+          <w:lang w:val="en-GB"/>
+        </w:rPr>
+        <w:t xml:space="preserve"> co-op and no unnecessary trash packs and that boring stuff. So, mix of wow and Furi.</w:t>
       </w:r>
     </w:p>
     <w:p>
@@ -1081,20 +1095,32 @@
         <w:rPr>
           <w:lang w:val="en-GB"/>
         </w:rPr>
-        <w:t>Default Attack</w:t>
-      </w:r>
-    </w:p>
-    <w:p>
-      <w:pPr>
-        <w:rPr>
-          <w:lang w:val="en-GB"/>
-        </w:rPr>
-      </w:pPr>
-      <w:r>
-        <w:rPr>
-          <w:lang w:val="en-GB"/>
-        </w:rPr>
-        <w:t>The brute uses its default attack to deal damage and generate threat on the boss.</w:t>
+        <w:t>Strike</w:t>
+      </w:r>
+    </w:p>
+    <w:p>
+      <w:pPr>
+        <w:rPr>
+          <w:lang w:val="en-GB"/>
+        </w:rPr>
+      </w:pPr>
+      <w:r>
+        <w:rPr>
+          <w:lang w:val="en-GB"/>
+        </w:rPr>
+        <w:t xml:space="preserve">The brute uses its </w:t>
+      </w:r>
+      <w:r>
+        <w:rPr>
+          <w:lang w:val="en-GB"/>
+        </w:rPr>
+        <w:t>weapon</w:t>
+      </w:r>
+      <w:r>
+        <w:rPr>
+          <w:lang w:val="en-GB"/>
+        </w:rPr>
+        <w:t xml:space="preserve"> to deal damage and generate threat on the boss.</w:t>
       </w:r>
       <w:r>
         <w:rPr>
@@ -1114,6 +1140,57 @@
         <w:rPr>
           <w:lang w:val="en-GB"/>
         </w:rPr>
+        <w:t>Headbutt</w:t>
+      </w:r>
+    </w:p>
+    <w:p>
+      <w:pPr>
+        <w:rPr>
+          <w:lang w:val="en-GB"/>
+        </w:rPr>
+      </w:pPr>
+      <w:r>
+        <w:rPr>
+          <w:lang w:val="en-GB"/>
+        </w:rPr>
+        <w:t xml:space="preserve">The brute uses </w:t>
+      </w:r>
+      <w:r>
+        <w:rPr>
+          <w:lang w:val="en-GB"/>
+        </w:rPr>
+        <w:t xml:space="preserve">his head, knocking into the other target’s head, </w:t>
+      </w:r>
+      <w:r>
+        <w:rPr>
+          <w:lang w:val="en-GB"/>
+        </w:rPr>
+        <w:t>deal</w:t>
+      </w:r>
+      <w:r>
+        <w:rPr>
+          <w:lang w:val="en-GB"/>
+        </w:rPr>
+        <w:t xml:space="preserve">ing </w:t>
+      </w:r>
+      <w:r>
+        <w:rPr>
+          <w:lang w:val="en-GB"/>
+        </w:rPr>
+        <w:t>lots of damage and lots of threat</w:t>
+      </w:r>
+    </w:p>
+    <w:p>
+      <w:pPr>
+        <w:pStyle w:val="Heading3"/>
+        <w:rPr>
+          <w:lang w:val="en-GB"/>
+        </w:rPr>
+      </w:pPr>
+      <w:r>
+        <w:rPr>
+          <w:lang w:val="en-GB"/>
+        </w:rPr>
         <w:t>Bum Jump</w:t>
       </w:r>
     </w:p>
@@ -1222,25 +1299,24 @@
         <w:rPr>
           <w:lang w:val="en-GB"/>
         </w:rPr>
-        <w:t>Spell 7 is empty</w:t>
-      </w:r>
-    </w:p>
-    <w:p>
-      <w:pPr>
-        <w:rPr>
-          <w:lang w:val="en-GB"/>
-        </w:rPr>
-      </w:pPr>
-      <w:r>
-        <w:rPr>
-          <w:lang w:val="en-GB"/>
-        </w:rPr>
-        <w:t>Reserved slot for cool ability</w:t>
-      </w:r>
-    </w:p>
-    <w:p>
-      <w:pPr>
-        <w:pStyle w:val="Heading3"/>
+        <w:t>Chug</w:t>
+      </w:r>
+    </w:p>
+    <w:p>
+      <w:pPr>
+        <w:rPr>
+          <w:lang w:val="en-GB"/>
+        </w:rPr>
+      </w:pPr>
+      <w:r>
+        <w:rPr>
+          <w:lang w:val="en-GB"/>
+        </w:rPr>
+        <w:t>The brute chugs a drink, gaining 20% health and reduces damage taken by 40% for a few seconds.</w:t>
+      </w:r>
+    </w:p>
+    <w:p>
+      <w:pPr>
         <w:rPr>
           <w:lang w:val="en-GB"/>
         </w:rPr>
@@ -1251,13 +1327,13 @@
           <w:lang w:val="en-GB"/>
         </w:rPr>
         <w:drawing>
-          <wp:anchor distT="0" distB="0" distL="114300" distR="114300" simplePos="0" relativeHeight="251659264" behindDoc="1" locked="0" layoutInCell="1" allowOverlap="1" wp14:anchorId="07EB643E" wp14:editId="175C3B98">
+          <wp:anchor distT="0" distB="0" distL="114300" distR="114300" simplePos="0" relativeHeight="251659264" behindDoc="1" locked="0" layoutInCell="1" allowOverlap="1" wp14:anchorId="07EB643E" wp14:editId="078CAFB4">
             <wp:simplePos x="0" y="0"/>
-            <wp:positionH relativeFrom="column">
-              <wp:posOffset>3583054</wp:posOffset>
+            <wp:positionH relativeFrom="margin">
+              <wp:align>right</wp:align>
             </wp:positionH>
             <wp:positionV relativeFrom="paragraph">
-              <wp:posOffset>4873</wp:posOffset>
+              <wp:posOffset>313410</wp:posOffset>
             </wp:positionV>
             <wp:extent cx="2137144" cy="2137144"/>
             <wp:effectExtent l="0" t="0" r="0" b="0"/>
@@ -1317,32 +1393,6 @@
         <w:rPr>
           <w:lang w:val="en-GB"/>
         </w:rPr>
-        <w:t>Spell 8 is empty</w:t>
-      </w:r>
-    </w:p>
-    <w:p>
-      <w:pPr>
-        <w:rPr>
-          <w:lang w:val="en-GB"/>
-        </w:rPr>
-      </w:pPr>
-      <w:r>
-        <w:rPr>
-          <w:lang w:val="en-GB"/>
-        </w:rPr>
-        <w:t>Reserved slot for cool ability</w:t>
-      </w:r>
-    </w:p>
-    <w:p>
-      <w:pPr>
-        <w:rPr>
-          <w:lang w:val="en-GB"/>
-        </w:rPr>
-      </w:pPr>
-      <w:r>
-        <w:rPr>
-          <w:lang w:val="en-GB"/>
-        </w:rPr>
         <w:br w:type="page"/>
       </w:r>
     </w:p>
@@ -1372,34 +1422,58 @@
         <w:rPr>
           <w:lang w:val="en-GB"/>
         </w:rPr>
-        <w:t>Big Heal</w:t>
-      </w:r>
-    </w:p>
-    <w:p>
-      <w:pPr>
-        <w:rPr>
-          <w:lang w:val="en-GB"/>
-        </w:rPr>
-      </w:pPr>
-      <w:r>
-        <w:rPr>
-          <w:lang w:val="en-GB"/>
-        </w:rPr>
-        <w:t>The Loremaster casts a healing spell that heals for a lot on the friendly target.</w:t>
-      </w:r>
-    </w:p>
-    <w:p>
-      <w:pPr>
-        <w:pStyle w:val="Heading3"/>
-        <w:rPr>
-          <w:lang w:val="en-GB"/>
-        </w:rPr>
-      </w:pPr>
-      <w:r>
-        <w:rPr>
-          <w:lang w:val="en-GB"/>
-        </w:rPr>
-        <w:t>HOT</w:t>
+        <w:t>Book of Healing</w:t>
+      </w:r>
+    </w:p>
+    <w:p>
+      <w:pPr>
+        <w:rPr>
+          <w:lang w:val="en-GB"/>
+        </w:rPr>
+      </w:pPr>
+      <w:r>
+        <w:rPr>
+          <w:lang w:val="en-GB"/>
+        </w:rPr>
+        <w:t xml:space="preserve">The Loremaster </w:t>
+      </w:r>
+      <w:r>
+        <w:rPr>
+          <w:lang w:val="en-GB"/>
+        </w:rPr>
+        <w:t>throws</w:t>
+      </w:r>
+      <w:r>
+        <w:rPr>
+          <w:lang w:val="en-GB"/>
+        </w:rPr>
+        <w:t xml:space="preserve"> a </w:t>
+      </w:r>
+      <w:r>
+        <w:rPr>
+          <w:lang w:val="en-GB"/>
+        </w:rPr>
+        <w:t>book</w:t>
+      </w:r>
+      <w:r>
+        <w:rPr>
+          <w:lang w:val="en-GB"/>
+        </w:rPr>
+        <w:t xml:space="preserve"> that heals for a lot on the friendly target.</w:t>
+      </w:r>
+    </w:p>
+    <w:p>
+      <w:pPr>
+        <w:pStyle w:val="Heading3"/>
+        <w:rPr>
+          <w:lang w:val="en-GB"/>
+        </w:rPr>
+      </w:pPr>
+      <w:r>
+        <w:rPr>
+          <w:lang w:val="en-GB"/>
+        </w:rPr>
+        <w:t>Poem of Youth</w:t>
       </w:r>
     </w:p>
     <w:p>
@@ -1438,7 +1512,7 @@
         <w:rPr>
           <w:lang w:val="en-GB"/>
         </w:rPr>
-        <w:t>Shield</w:t>
+        <w:t>Ward of the Elders</w:t>
       </w:r>
     </w:p>
     <w:p>
@@ -1475,7 +1549,13 @@
         <w:rPr>
           <w:lang w:val="en-GB"/>
         </w:rPr>
-        <w:t xml:space="preserve"> on the target, causing them to absorb a certain amount of damage for a few seconds,</w:t>
+        <w:t xml:space="preserve"> on the target, causing them to absorb a certain amount of damage for a few seconds</w:t>
+      </w:r>
+      <w:r>
+        <w:rPr>
+          <w:lang w:val="en-GB"/>
+        </w:rPr>
+        <w:t xml:space="preserve"> and gain movement speed.</w:t>
       </w:r>
     </w:p>
     <w:p>
@@ -1502,7 +1582,82 @@
         <w:rPr>
           <w:lang w:val="en-GB"/>
         </w:rPr>
-        <w:t>The Loremaster casts a quick spell that gives a part of his health to the friendly target.</w:t>
+        <w:t>The Loremaster</w:t>
+      </w:r>
+      <w:r>
+        <w:rPr>
+          <w:lang w:val="en-GB"/>
+        </w:rPr>
+        <w:t xml:space="preserve"> recites forbidden scripts,</w:t>
+      </w:r>
+      <w:r>
+        <w:rPr>
+          <w:lang w:val="en-GB"/>
+        </w:rPr>
+        <w:t xml:space="preserve"> cast</w:t>
+      </w:r>
+      <w:r>
+        <w:rPr>
+          <w:lang w:val="en-GB"/>
+        </w:rPr>
+        <w:t>ing</w:t>
+      </w:r>
+      <w:r>
+        <w:rPr>
+          <w:lang w:val="en-GB"/>
+        </w:rPr>
+        <w:t xml:space="preserve"> a quick spell that gives a part of his health to the friendly target.</w:t>
+      </w:r>
+    </w:p>
+    <w:p>
+      <w:pPr>
+        <w:pStyle w:val="Heading3"/>
+        <w:rPr>
+          <w:lang w:val="en-GB"/>
+        </w:rPr>
+      </w:pPr>
+      <w:r>
+        <w:rPr>
+          <w:lang w:val="en-GB"/>
+        </w:rPr>
+        <w:t>Inspiring Tale</w:t>
+      </w:r>
+    </w:p>
+    <w:p>
+      <w:pPr>
+        <w:rPr>
+          <w:lang w:val="en-GB"/>
+        </w:rPr>
+      </w:pPr>
+      <w:r>
+        <w:rPr>
+          <w:lang w:val="en-GB"/>
+        </w:rPr>
+        <w:t xml:space="preserve">The Loremaster </w:t>
+      </w:r>
+      <w:r>
+        <w:rPr>
+          <w:lang w:val="en-GB"/>
+        </w:rPr>
+        <w:t>reminds the target about an inspiring tale, causing the target to gain strength;</w:t>
+      </w:r>
+      <w:r>
+        <w:rPr>
+          <w:lang w:val="en-GB"/>
+        </w:rPr>
+        <w:t xml:space="preserve"> instant</w:t>
+      </w:r>
+      <w:r>
+        <w:rPr>
+          <w:lang w:val="en-GB"/>
+        </w:rPr>
+        <w:t>ly</w:t>
+      </w:r>
+      <w:r>
+        <w:rPr>
+          <w:lang w:val="en-GB"/>
+        </w:rPr>
+        <w:t xml:space="preserve"> healing the target for a bit.</w:t>
       </w:r>
     </w:p>
     <w:p>
@@ -1576,25 +1731,24 @@
         <w:rPr>
           <w:lang w:val="en-GB"/>
         </w:rPr>
-        <w:t>Spell 7 is empty</w:t>
-      </w:r>
-    </w:p>
-    <w:p>
-      <w:pPr>
-        <w:rPr>
-          <w:lang w:val="en-GB"/>
-        </w:rPr>
-      </w:pPr>
-      <w:r>
-        <w:rPr>
-          <w:lang w:val="en-GB"/>
-        </w:rPr>
-        <w:t>Reserved slot for cool ability</w:t>
-      </w:r>
-    </w:p>
-    <w:p>
-      <w:pPr>
-        <w:pStyle w:val="Heading3"/>
+        <w:t>Hymn of Healing</w:t>
+      </w:r>
+    </w:p>
+    <w:p>
+      <w:pPr>
+        <w:rPr>
+          <w:lang w:val="en-GB"/>
+        </w:rPr>
+      </w:pPr>
+      <w:r>
+        <w:rPr>
+          <w:lang w:val="en-GB"/>
+        </w:rPr>
+        <w:t>The Loremaster sings an old song of healing, healing all friendly players around the Loremaster.</w:t>
+      </w:r>
+    </w:p>
+    <w:p>
+      <w:pPr>
         <w:rPr>
           <w:lang w:val="en-GB"/>
         </w:rPr>
@@ -1605,13 +1759,13 @@
           <w:lang w:val="en-GB"/>
         </w:rPr>
         <w:drawing>
-          <wp:anchor distT="0" distB="0" distL="114300" distR="114300" simplePos="0" relativeHeight="251660288" behindDoc="1" locked="0" layoutInCell="1" allowOverlap="1" wp14:anchorId="19F3DB27" wp14:editId="3E8FABCD">
+          <wp:anchor distT="0" distB="0" distL="114300" distR="114300" simplePos="0" relativeHeight="251660288" behindDoc="1" locked="0" layoutInCell="1" allowOverlap="1" wp14:anchorId="19F3DB27" wp14:editId="611743C2">
             <wp:simplePos x="0" y="0"/>
-            <wp:positionH relativeFrom="column">
-              <wp:posOffset>3019277</wp:posOffset>
+            <wp:positionH relativeFrom="margin">
+              <wp:align>right</wp:align>
             </wp:positionH>
             <wp:positionV relativeFrom="paragraph">
-              <wp:posOffset>5301</wp:posOffset>
+              <wp:posOffset>9437</wp:posOffset>
             </wp:positionV>
             <wp:extent cx="2498651" cy="2498651"/>
             <wp:effectExtent l="0" t="0" r="0" b="0"/>
@@ -1671,39 +1825,6 @@
         <w:rPr>
           <w:lang w:val="en-GB"/>
         </w:rPr>
-        <w:t>Spell 8 is empty</w:t>
-      </w:r>
-    </w:p>
-    <w:p>
-      <w:pPr>
-        <w:rPr>
-          <w:lang w:val="en-GB"/>
-        </w:rPr>
-      </w:pPr>
-      <w:r>
-        <w:rPr>
-          <w:lang w:val="en-GB"/>
-        </w:rPr>
-        <w:t>Reserved slot for cool ability</w:t>
-      </w:r>
-    </w:p>
-    <w:p>
-      <w:pPr>
-        <w:rPr>
-          <w:lang w:val="en-GB"/>
-        </w:rPr>
-      </w:pPr>
-    </w:p>
-    <w:p>
-      <w:pPr>
-        <w:rPr>
-          <w:lang w:val="en-GB"/>
-        </w:rPr>
-      </w:pPr>
-      <w:r>
-        <w:rPr>
-          <w:lang w:val="en-GB"/>
-        </w:rPr>
         <w:br w:type="page"/>
       </w:r>
     </w:p>
@@ -1733,7 +1854,7 @@
         <w:rPr>
           <w:lang w:val="en-GB"/>
         </w:rPr>
-        <w:t>Default spell</w:t>
+        <w:t>Conjure Fire</w:t>
       </w:r>
     </w:p>
     <w:p>
@@ -1766,20 +1887,40 @@
         <w:rPr>
           <w:lang w:val="en-GB"/>
         </w:rPr>
-        <w:t>Burst damage</w:t>
-      </w:r>
-    </w:p>
-    <w:p>
-      <w:pPr>
-        <w:rPr>
-          <w:lang w:val="en-GB"/>
-        </w:rPr>
-      </w:pPr>
-      <w:r>
-        <w:rPr>
-          <w:lang w:val="en-GB"/>
-        </w:rPr>
-        <w:t>The wizards casts an instant spell on the enemy, dealing damage</w:t>
+        <w:t xml:space="preserve">Blinding </w:t>
+      </w:r>
+      <w:r>
+        <w:rPr>
+          <w:lang w:val="en-GB"/>
+        </w:rPr>
+        <w:t>Light</w:t>
+      </w:r>
+    </w:p>
+    <w:p>
+      <w:pPr>
+        <w:rPr>
+          <w:lang w:val="en-GB"/>
+        </w:rPr>
+      </w:pPr>
+      <w:r>
+        <w:rPr>
+          <w:lang w:val="en-GB"/>
+        </w:rPr>
+        <w:t xml:space="preserve">The wizards </w:t>
+      </w:r>
+      <w:proofErr w:type="gramStart"/>
+      <w:r>
+        <w:rPr>
+          <w:lang w:val="en-GB"/>
+        </w:rPr>
+        <w:t>casts</w:t>
+      </w:r>
+      <w:proofErr w:type="gramEnd"/>
+      <w:r>
+        <w:rPr>
+          <w:lang w:val="en-GB"/>
+        </w:rPr>
+        <w:t xml:space="preserve"> an instant spell on the enemy, dealing damage</w:t>
       </w:r>
       <w:r>
         <w:rPr>
@@ -1812,34 +1953,54 @@
         <w:rPr>
           <w:lang w:val="en-GB"/>
         </w:rPr>
-        <w:t>The Loremaster places a barrier on the target, causing them to absorb a certain amount of damage for a few seconds,</w:t>
-      </w:r>
-    </w:p>
-    <w:p>
-      <w:pPr>
-        <w:pStyle w:val="Heading3"/>
-        <w:rPr>
-          <w:lang w:val="en-GB"/>
-        </w:rPr>
-      </w:pPr>
-      <w:r>
-        <w:rPr>
-          <w:lang w:val="en-GB"/>
-        </w:rPr>
-        <w:t>DOT</w:t>
-      </w:r>
-    </w:p>
-    <w:p>
-      <w:pPr>
-        <w:rPr>
-          <w:lang w:val="en-GB"/>
-        </w:rPr>
-      </w:pPr>
-      <w:r>
-        <w:rPr>
-          <w:lang w:val="en-GB"/>
-        </w:rPr>
-        <w:t>The wizards casts a dot on the enemy, causing them to take damage over time.</w:t>
+        <w:t xml:space="preserve">The wizard channels a storm, that spawns a lightning strike into the enemy target for a lot of damage. </w:t>
+      </w:r>
+    </w:p>
+    <w:p>
+      <w:pPr>
+        <w:pStyle w:val="Heading3"/>
+        <w:rPr>
+          <w:lang w:val="en-GB"/>
+        </w:rPr>
+      </w:pPr>
+      <w:r>
+        <w:rPr>
+          <w:lang w:val="en-GB"/>
+        </w:rPr>
+        <w:t xml:space="preserve">Wring </w:t>
+      </w:r>
+      <w:r>
+        <w:rPr>
+          <w:lang w:val="en-GB"/>
+        </w:rPr>
+        <w:t>Mind</w:t>
+      </w:r>
+    </w:p>
+    <w:p>
+      <w:pPr>
+        <w:rPr>
+          <w:lang w:val="en-GB"/>
+        </w:rPr>
+      </w:pPr>
+      <w:r>
+        <w:rPr>
+          <w:lang w:val="en-GB"/>
+        </w:rPr>
+        <w:t xml:space="preserve">The wizards </w:t>
+      </w:r>
+      <w:proofErr w:type="gramStart"/>
+      <w:r>
+        <w:rPr>
+          <w:lang w:val="en-GB"/>
+        </w:rPr>
+        <w:t>casts</w:t>
+      </w:r>
+      <w:proofErr w:type="gramEnd"/>
+      <w:r>
+        <w:rPr>
+          <w:lang w:val="en-GB"/>
+        </w:rPr>
+        <w:t xml:space="preserve"> a dot on the enemy, causing them to take damage over time.</w:t>
       </w:r>
     </w:p>
     <w:p>
@@ -1854,128 +2015,140 @@
           <w:lang w:val="en-GB"/>
         </w:rPr>
         <w:t>Confuse</w:t>
-      </w:r>
-    </w:p>
-    <w:p>
-      <w:pPr>
-        <w:rPr>
-          <w:lang w:val="en-GB"/>
-        </w:rPr>
-      </w:pPr>
-      <w:r>
-        <w:rPr>
-          <w:lang w:val="en-GB"/>
-        </w:rPr>
-        <w:t>The wizard says a riddle that confuses the enemy, dealing small damage and interrupting the enemies current spell cast</w:t>
-      </w:r>
-      <w:r>
-        <w:rPr>
-          <w:lang w:val="en-GB"/>
-        </w:rPr>
-        <w:t>.</w:t>
-      </w:r>
-      <w:r>
-        <w:rPr>
-          <w:lang w:val="en-GB"/>
-        </w:rPr>
-        <w:t xml:space="preserve"> Instant cast.</w:t>
-      </w:r>
-    </w:p>
-    <w:p>
-      <w:pPr>
-        <w:pStyle w:val="Heading3"/>
-        <w:rPr>
-          <w:lang w:val="en-GB"/>
-        </w:rPr>
-      </w:pPr>
-      <w:r>
-        <w:rPr>
-          <w:lang w:val="en-GB"/>
-        </w:rPr>
-        <w:t>Barrier</w:t>
-      </w:r>
-    </w:p>
-    <w:p>
-      <w:pPr>
-        <w:rPr>
-          <w:lang w:val="en-GB"/>
-        </w:rPr>
-      </w:pPr>
-      <w:r>
-        <w:rPr>
-          <w:lang w:val="en-GB"/>
-        </w:rPr>
-        <w:t xml:space="preserve">The </w:t>
-      </w:r>
-      <w:r>
-        <w:rPr>
-          <w:lang w:val="en-GB"/>
-        </w:rPr>
-        <w:t>wizard stands still and raises a barrier over himself and in a small area. Any friend standing within the barrier gains a buff to reduce damage taken while inside it</w:t>
-      </w:r>
-      <w:r>
-        <w:rPr>
-          <w:lang w:val="en-GB"/>
-        </w:rPr>
-        <w:t>.</w:t>
-      </w:r>
-    </w:p>
-    <w:p>
-      <w:pPr>
-        <w:pStyle w:val="Heading3"/>
-        <w:rPr>
-          <w:lang w:val="en-GB"/>
-        </w:rPr>
-      </w:pPr>
-      <w:r>
-        <w:rPr>
-          <w:lang w:val="en-GB"/>
-        </w:rPr>
-        <w:t>God Power (or something cool)</w:t>
-      </w:r>
-    </w:p>
-    <w:p>
-      <w:pPr>
-        <w:rPr>
-          <w:lang w:val="en-GB"/>
-        </w:rPr>
-      </w:pPr>
-      <w:r>
-        <w:rPr>
-          <w:lang w:val="en-GB"/>
-        </w:rPr>
-        <w:t>Calls upon the power of the higher beings, gaining a buff to increase damage dealt and reduces the time it takes to cast spell.</w:t>
-      </w:r>
-    </w:p>
-    <w:p>
-      <w:pPr>
-        <w:pStyle w:val="Heading3"/>
-        <w:rPr>
-          <w:lang w:val="en-GB"/>
-        </w:rPr>
-      </w:pPr>
-      <w:r>
-        <w:rPr>
-          <w:noProof/>
-          <w:lang w:val="en-GB"/>
-        </w:rPr>
-        <w:t>Powered Blade</w:t>
-      </w:r>
-    </w:p>
-    <w:p>
-      <w:pPr>
-        <w:rPr>
-          <w:lang w:val="en-GB"/>
-        </w:rPr>
-      </w:pPr>
-      <w:r>
-        <w:rPr>
-          <w:lang w:val="en-GB"/>
-        </w:rPr>
-        <w:t>The wizard gathers powered from the sky and powers his weapon, causing the next melee attack to deal +500 damage.</w:t>
       </w:r>
       <w:bookmarkStart w:id="0" w:name="_GoBack"/>
       <w:bookmarkEnd w:id="0"/>
+    </w:p>
+    <w:p>
+      <w:pPr>
+        <w:rPr>
+          <w:lang w:val="en-GB"/>
+        </w:rPr>
+      </w:pPr>
+      <w:r>
+        <w:rPr>
+          <w:lang w:val="en-GB"/>
+        </w:rPr>
+        <w:t>The wizard says a riddle that confuses the enemy, dealing small damage and interrupting the enemies current spell cast</w:t>
+      </w:r>
+      <w:r>
+        <w:rPr>
+          <w:lang w:val="en-GB"/>
+        </w:rPr>
+        <w:t>.</w:t>
+      </w:r>
+      <w:r>
+        <w:rPr>
+          <w:lang w:val="en-GB"/>
+        </w:rPr>
+        <w:t xml:space="preserve"> Instant cast.</w:t>
+      </w:r>
+    </w:p>
+    <w:p>
+      <w:pPr>
+        <w:pStyle w:val="Heading3"/>
+        <w:rPr>
+          <w:lang w:val="en-GB"/>
+        </w:rPr>
+      </w:pPr>
+      <w:r>
+        <w:rPr>
+          <w:lang w:val="en-GB"/>
+        </w:rPr>
+        <w:t>Barrier</w:t>
+      </w:r>
+    </w:p>
+    <w:p>
+      <w:pPr>
+        <w:rPr>
+          <w:lang w:val="en-GB"/>
+        </w:rPr>
+      </w:pPr>
+      <w:r>
+        <w:rPr>
+          <w:lang w:val="en-GB"/>
+        </w:rPr>
+        <w:t xml:space="preserve">The </w:t>
+      </w:r>
+      <w:r>
+        <w:rPr>
+          <w:lang w:val="en-GB"/>
+        </w:rPr>
+        <w:t>wizard stands still and raises a barrier over himself and in a small area. Any friend standing within the barrier gains a buff to reduce damage taken while inside it</w:t>
+      </w:r>
+      <w:r>
+        <w:rPr>
+          <w:lang w:val="en-GB"/>
+        </w:rPr>
+        <w:t>.</w:t>
+      </w:r>
+    </w:p>
+    <w:p>
+      <w:pPr>
+        <w:pStyle w:val="Heading3"/>
+        <w:rPr>
+          <w:lang w:val="en-GB"/>
+        </w:rPr>
+      </w:pPr>
+      <w:r>
+        <w:rPr>
+          <w:lang w:val="en-GB"/>
+        </w:rPr>
+        <w:t>God Power (or something cool)</w:t>
+      </w:r>
+    </w:p>
+    <w:p>
+      <w:pPr>
+        <w:rPr>
+          <w:lang w:val="en-GB"/>
+        </w:rPr>
+      </w:pPr>
+      <w:r>
+        <w:rPr>
+          <w:lang w:val="en-GB"/>
+        </w:rPr>
+        <w:t>Calls upon the power of the higher beings, gaining a buff to increase damage dealt and reduces the time it takes to cast spell.</w:t>
+      </w:r>
+    </w:p>
+    <w:p>
+      <w:pPr>
+        <w:pStyle w:val="Heading3"/>
+        <w:rPr>
+          <w:lang w:val="en-GB"/>
+        </w:rPr>
+      </w:pPr>
+      <w:r>
+        <w:rPr>
+          <w:noProof/>
+          <w:lang w:val="en-GB"/>
+        </w:rPr>
+        <w:t>Powered Blade</w:t>
+      </w:r>
+    </w:p>
+    <w:p>
+      <w:pPr>
+        <w:rPr>
+          <w:lang w:val="en-GB"/>
+        </w:rPr>
+      </w:pPr>
+      <w:r>
+        <w:rPr>
+          <w:lang w:val="en-GB"/>
+        </w:rPr>
+        <w:t>The wizard gathers power from</w:t>
+      </w:r>
+      <w:r>
+        <w:rPr>
+          <w:lang w:val="en-GB"/>
+        </w:rPr>
+        <w:t xml:space="preserve"> above </w:t>
+      </w:r>
+      <w:r>
+        <w:rPr>
+          <w:lang w:val="en-GB"/>
+        </w:rPr>
+        <w:t>and powers his weapon, causing the next melee attack to deal +500 damage.</w:t>
+      </w:r>
     </w:p>
     <w:p>
       <w:pPr>
@@ -2192,7 +2365,7 @@
         <w:rPr>
           <w:lang w:val="en-GB"/>
         </w:rPr>
-        <w:t>DOT</w:t>
+        <w:t>Slice</w:t>
       </w:r>
     </w:p>
     <w:p>
@@ -2219,20 +2392,26 @@
         <w:rPr>
           <w:lang w:val="en-GB"/>
         </w:rPr>
-        <w:t>Rush (Maybe remove since already has teleport)</w:t>
-      </w:r>
-    </w:p>
-    <w:p>
-      <w:pPr>
-        <w:rPr>
-          <w:lang w:val="en-GB"/>
-        </w:rPr>
-      </w:pPr>
-      <w:r>
-        <w:rPr>
-          <w:lang w:val="en-GB"/>
-        </w:rPr>
-        <w:t>The mercenary increases his movement speed for a few seconds.</w:t>
+        <w:t>Strangle</w:t>
+      </w:r>
+    </w:p>
+    <w:p>
+      <w:pPr>
+        <w:rPr>
+          <w:lang w:val="en-GB"/>
+        </w:rPr>
+      </w:pPr>
+      <w:r>
+        <w:rPr>
+          <w:lang w:val="en-GB"/>
+        </w:rPr>
+        <w:t>The mercenary interrupts the spell cast by the target</w:t>
+      </w:r>
+      <w:r>
+        <w:rPr>
+          <w:lang w:val="en-GB"/>
+        </w:rPr>
+        <w:t>.</w:t>
       </w:r>
     </w:p>
     <w:p>
@@ -2286,7 +2465,19 @@
         <w:rPr>
           <w:lang w:val="en-GB"/>
         </w:rPr>
-        <w:t>The mercenary begins resuscitating the dead player, reviving them back to live.</w:t>
+        <w:t>The mercenary begins resuscitating the dead player, reviving them back to li</w:t>
+      </w:r>
+      <w:r>
+        <w:rPr>
+          <w:lang w:val="en-GB"/>
+        </w:rPr>
+        <w:t>f</w:t>
+      </w:r>
+      <w:r>
+        <w:rPr>
+          <w:lang w:val="en-GB"/>
+        </w:rPr>
+        <w:t>e.</w:t>
       </w:r>
     </w:p>
     <w:p>

</xml_diff>

<commit_message>
Finished Twins and added them to level select.
Also added an enrage buff.
</commit_message>
<xml_diff>
--- a/GDD.docx
+++ b/GDD.docx
@@ -2591,7 +2591,15 @@
         <w:rPr>
           <w:lang w:val="en-GB"/>
         </w:rPr>
-        <w:t>The bosses will have a set of spells that will be shown when selecting levels.</w:t>
+        <w:t>The bosses will have a set of spel</w:t>
+      </w:r>
+      <w:bookmarkStart w:id="0" w:name="_GoBack"/>
+      <w:bookmarkEnd w:id="0"/>
+      <w:r>
+        <w:rPr>
+          <w:lang w:val="en-GB"/>
+        </w:rPr>
+        <w:t>ls that will be shown when selecting levels.</w:t>
       </w:r>
     </w:p>
     <w:p>
@@ -2713,20 +2721,56 @@
         <w:rPr>
           <w:lang w:val="en-GB"/>
         </w:rPr>
-        <w:t>The gnomes are peaceful beings, until the event where a robber steals their most valuable possessions; The ___________.</w:t>
-      </w:r>
-    </w:p>
-    <w:p>
-      <w:pPr>
-        <w:rPr>
-          <w:lang w:val="en-GB"/>
-        </w:rPr>
-      </w:pPr>
-      <w:r>
-        <w:rPr>
-          <w:lang w:val="en-GB"/>
-        </w:rPr>
-        <w:t xml:space="preserve">The gnomes become furious and send out their Order of Combat to seek out whom has who stole their beloved ____________. They quickly find out that it was Yvonne who has taken them. In a quick and short battle, Yvonne tells the gnomes that she </w:t>
+        <w:t xml:space="preserve">The gnomes are peaceful beings, until the event where a robber steals their most valuable possessions; The </w:t>
+      </w:r>
+      <w:r>
+        <w:rPr>
+          <w:lang w:val="en-GB"/>
+        </w:rPr>
+        <w:t>Post Stamps</w:t>
+      </w:r>
+      <w:r>
+        <w:rPr>
+          <w:lang w:val="en-GB"/>
+        </w:rPr>
+        <w:t>.</w:t>
+      </w:r>
+    </w:p>
+    <w:p>
+      <w:pPr>
+        <w:rPr>
+          <w:lang w:val="en-GB"/>
+        </w:rPr>
+      </w:pPr>
+      <w:r>
+        <w:rPr>
+          <w:lang w:val="en-GB"/>
+        </w:rPr>
+        <w:t>The gnomes become furious and send out their Order of Combat to seek out whom has stole</w:t>
+      </w:r>
+      <w:r>
+        <w:rPr>
+          <w:lang w:val="en-GB"/>
+        </w:rPr>
+        <w:t>n</w:t>
+      </w:r>
+      <w:r>
+        <w:rPr>
+          <w:lang w:val="en-GB"/>
+        </w:rPr>
+        <w:t xml:space="preserve"> their beloved </w:t>
+      </w:r>
+      <w:r>
+        <w:rPr>
+          <w:lang w:val="en-GB"/>
+        </w:rPr>
+        <w:t>stamps</w:t>
+      </w:r>
+      <w:r>
+        <w:rPr>
+          <w:lang w:val="en-GB"/>
+        </w:rPr>
+        <w:t xml:space="preserve">. They quickly find out that it was Yvonne who has taken them. In a quick and short battle, Yvonne tells the gnomes that she </w:t>
       </w:r>
       <w:r>
         <w:rPr>
@@ -2764,7 +2808,19 @@
         <w:rPr>
           <w:lang w:val="en-GB"/>
         </w:rPr>
-        <w:t xml:space="preserve"> the ________ to various different </w:t>
+        <w:t xml:space="preserve"> the </w:t>
+      </w:r>
+      <w:r>
+        <w:rPr>
+          <w:lang w:val="en-GB"/>
+        </w:rPr>
+        <w:t>stamps</w:t>
+      </w:r>
+      <w:r>
+        <w:rPr>
+          <w:lang w:val="en-GB"/>
+        </w:rPr>
+        <w:t xml:space="preserve"> to various different </w:t>
       </w:r>
       <w:r>
         <w:rPr>
@@ -2824,8 +2880,6 @@
         </w:rPr>
         <w:t xml:space="preserve"> – “Creator of Gods”.</w:t>
       </w:r>
-      <w:bookmarkStart w:id="0" w:name="_GoBack"/>
-      <w:bookmarkEnd w:id="0"/>
     </w:p>
     <w:p>
       <w:pPr>
@@ -2855,7 +2909,19 @@
         <w:rPr>
           <w:lang w:val="en-GB"/>
         </w:rPr>
-        <w:t xml:space="preserve"> quest to bring back the _______ home, they realise that </w:t>
+        <w:t xml:space="preserve"> quest to bring back the</w:t>
+      </w:r>
+      <w:r>
+        <w:rPr>
+          <w:lang w:val="en-GB"/>
+        </w:rPr>
+        <w:t xml:space="preserve"> post stamps</w:t>
+      </w:r>
+      <w:r>
+        <w:rPr>
+          <w:lang w:val="en-GB"/>
+        </w:rPr>
+        <w:t xml:space="preserve"> home, they realise that </w:t>
       </w:r>
       <w:r>
         <w:rPr>

</xml_diff>